<commit_message>
little changed at project report
</commit_message>
<xml_diff>
--- a/Sprawozdanie/Projekt  Internetowe bazy danych.docx
+++ b/Sprawozdanie/Projekt  Internetowe bazy danych.docx
@@ -4,6 +4,34 @@
   <w:body>
     <w:p>
       <w:pPr>
+        <w:rPr>
+          <w:b/>
+          <w:bCs/>
+          <w:sz w:val="24"/>
+          <w:szCs w:val="24"/>
+        </w:rPr>
+      </w:pPr>
+      <w:r>
+        <w:rPr>
+          <w:b/>
+          <w:bCs/>
+          <w:sz w:val="24"/>
+          <w:szCs w:val="24"/>
+        </w:rPr>
+        <w:t>Przedmiot</w:t>
+      </w:r>
+      <w:r>
+        <w:rPr>
+          <w:b/>
+          <w:bCs/>
+          <w:sz w:val="24"/>
+          <w:szCs w:val="24"/>
+        </w:rPr>
+        <w:t>:</w:t>
+      </w:r>
+    </w:p>
+    <w:p>
+      <w:pPr>
         <w:jc w:val="center"/>
         <w:rPr>
           <w:b/>
@@ -24,6 +52,25 @@
     </w:p>
     <w:p>
       <w:pPr>
+        <w:rPr>
+          <w:b/>
+          <w:bCs/>
+          <w:sz w:val="24"/>
+          <w:szCs w:val="24"/>
+        </w:rPr>
+      </w:pPr>
+      <w:r>
+        <w:rPr>
+          <w:b/>
+          <w:bCs/>
+          <w:sz w:val="24"/>
+          <w:szCs w:val="24"/>
+        </w:rPr>
+        <w:t>Temat:</w:t>
+      </w:r>
+    </w:p>
+    <w:p>
+      <w:pPr>
         <w:jc w:val="center"/>
         <w:rPr>
           <w:b/>
@@ -75,6 +122,65 @@
       <w:r>
         <w:t>Michał  Marczak</w:t>
       </w:r>
+    </w:p>
+    <w:p>
+      <w:pPr>
+        <w:jc w:val="right"/>
+        <w:rPr>
+          <w:b/>
+          <w:bCs/>
+          <w:sz w:val="24"/>
+          <w:szCs w:val="24"/>
+        </w:rPr>
+      </w:pPr>
+      <w:r>
+        <w:rPr>
+          <w:b/>
+          <w:bCs/>
+          <w:sz w:val="24"/>
+          <w:szCs w:val="24"/>
+        </w:rPr>
+        <w:t>Prowadzący:</w:t>
+      </w:r>
+    </w:p>
+    <w:p>
+      <w:pPr>
+        <w:jc w:val="right"/>
+      </w:pPr>
+      <w:r>
+        <w:t>Roman Ptak</w:t>
+      </w:r>
+    </w:p>
+    <w:p>
+      <w:pPr>
+        <w:jc w:val="right"/>
+      </w:pPr>
+    </w:p>
+    <w:p>
+      <w:pPr>
+        <w:jc w:val="right"/>
+      </w:pPr>
+    </w:p>
+    <w:p/>
+    <w:p/>
+    <w:p/>
+    <w:p/>
+    <w:p/>
+    <w:p/>
+    <w:p/>
+    <w:p/>
+    <w:p/>
+    <w:p/>
+    <w:p/>
+    <w:p/>
+    <w:p/>
+    <w:p/>
+    <w:p/>
+    <w:p/>
+    <w:p>
+      <w:pPr>
+        <w:jc w:val="right"/>
+      </w:pPr>
     </w:p>
     <w:p>
       <w:pPr>
@@ -93,6 +199,7 @@
           <w:sz w:val="36"/>
           <w:szCs w:val="36"/>
         </w:rPr>
+        <w:lastRenderedPageBreak/>
         <w:t>Przygotowanie i uzasadnienie potrzeby realizacji. Analiza problemu</w:t>
       </w:r>
     </w:p>
@@ -396,11 +503,20 @@
           <w:bCs/>
         </w:rPr>
       </w:pPr>
-      <w:r>
-        <w:rPr>
-          <w:b/>
-          <w:bCs/>
-        </w:rPr>
+    </w:p>
+    <w:p>
+      <w:pPr>
+        <w:rPr>
+          <w:b/>
+          <w:bCs/>
+        </w:rPr>
+      </w:pPr>
+      <w:r>
+        <w:rPr>
+          <w:b/>
+          <w:bCs/>
+        </w:rPr>
+        <w:lastRenderedPageBreak/>
         <w:t>1. Projektowanie interfejsu użytkownika (UI/UX)</w:t>
       </w:r>
     </w:p>
@@ -588,7 +704,6 @@
           <w:b/>
           <w:bCs/>
         </w:rPr>
-        <w:lastRenderedPageBreak/>
         <w:t>Frontend</w:t>
       </w:r>
       <w:proofErr w:type="spellEnd"/>
@@ -641,16 +756,32 @@
     </w:p>
     <w:p>
       <w:pPr>
-        <w:rPr>
-          <w:b/>
-          <w:bCs/>
-        </w:rPr>
-      </w:pPr>
-      <w:r>
-        <w:rPr>
-          <w:b/>
-          <w:bCs/>
-        </w:rPr>
+        <w:ind w:left="720"/>
+      </w:pPr>
+    </w:p>
+    <w:p>
+      <w:pPr>
+        <w:ind w:left="720"/>
+      </w:pPr>
+    </w:p>
+    <w:p>
+      <w:pPr>
+        <w:ind w:left="720"/>
+      </w:pPr>
+    </w:p>
+    <w:p>
+      <w:pPr>
+        <w:rPr>
+          <w:b/>
+          <w:bCs/>
+        </w:rPr>
+      </w:pPr>
+      <w:r>
+        <w:rPr>
+          <w:b/>
+          <w:bCs/>
+        </w:rPr>
+        <w:lastRenderedPageBreak/>
         <w:t>4. Harmonogram realizacji projektu</w:t>
       </w:r>
     </w:p>
@@ -785,7 +916,10 @@
       </w:r>
       <w:proofErr w:type="spellEnd"/>
       <w:r>
-        <w:t xml:space="preserve"> i pierwszych widoków (np. za pomocą EJS lub innych szablonów).</w:t>
+        <w:t xml:space="preserve"> i pierwszych widoków</w:t>
+      </w:r>
+      <w:r>
+        <w:t>.</w:t>
       </w:r>
     </w:p>
     <w:p>
@@ -861,7 +995,21 @@
           <w:b/>
           <w:bCs/>
         </w:rPr>
-        <w:t>Tydzień 7: Testowanie funkcjonalności</w:t>
+        <w:t>Tydzień 7</w:t>
+      </w:r>
+      <w:r>
+        <w:rPr>
+          <w:b/>
+          <w:bCs/>
+        </w:rPr>
+        <w:t>-8</w:t>
+      </w:r>
+      <w:r>
+        <w:rPr>
+          <w:b/>
+          <w:bCs/>
+        </w:rPr>
+        <w:t>: Testowanie funkcjonalności</w:t>
       </w:r>
     </w:p>
     <w:p>
@@ -883,7 +1031,26 @@
         </w:numPr>
       </w:pPr>
       <w:r>
-        <w:t>Integracja z systemami płatności (np. Blik) oraz systemem obsługi wysyłki.</w:t>
+        <w:t xml:space="preserve">Testowanie </w:t>
+      </w:r>
+      <w:proofErr w:type="spellStart"/>
+      <w:r>
+        <w:t>responsywności</w:t>
+      </w:r>
+      <w:proofErr w:type="spellEnd"/>
+      <w:r>
+        <w:t xml:space="preserve"> i wydajności aplikacji na różnych urządzeniach i przeglądarkach.</w:t>
+      </w:r>
+    </w:p>
+    <w:p>
+      <w:pPr>
+        <w:numPr>
+          <w:ilvl w:val="1"/>
+          <w:numId w:val="7"/>
+        </w:numPr>
+      </w:pPr>
+      <w:r>
+        <w:t>Przeprowadzenie testów obciążeniowych w celu oceny wydajności.</w:t>
       </w:r>
     </w:p>
     <w:p>
@@ -898,7 +1065,21 @@
           <w:b/>
           <w:bCs/>
         </w:rPr>
-        <w:t>Tydzień 8: Testowanie i optymalizacja</w:t>
+        <w:t>Tydzień 9</w:t>
+      </w:r>
+      <w:r>
+        <w:rPr>
+          <w:b/>
+          <w:bCs/>
+        </w:rPr>
+        <w:t>-10</w:t>
+      </w:r>
+      <w:r>
+        <w:rPr>
+          <w:b/>
+          <w:bCs/>
+        </w:rPr>
+        <w:t>: Wdrożenie na środowisko produkcyjne</w:t>
       </w:r>
     </w:p>
     <w:p>
@@ -909,15 +1090,7 @@
         </w:numPr>
       </w:pPr>
       <w:r>
-        <w:t xml:space="preserve">Testowanie </w:t>
-      </w:r>
-      <w:proofErr w:type="spellStart"/>
-      <w:r>
-        <w:t>responsywności</w:t>
-      </w:r>
-      <w:proofErr w:type="spellEnd"/>
-      <w:r>
-        <w:t xml:space="preserve"> i wydajności aplikacji na różnych urządzeniach i przeglądarkach.</w:t>
+        <w:t>Ostateczne testy przed publikacją.</w:t>
       </w:r>
     </w:p>
     <w:p>
@@ -928,22 +1101,7 @@
         </w:numPr>
       </w:pPr>
       <w:r>
-        <w:t>Przeprowadzenie testów obciążeniowych w celu oceny wydajności.</w:t>
-      </w:r>
-    </w:p>
-    <w:p>
-      <w:pPr>
-        <w:numPr>
-          <w:ilvl w:val="0"/>
-          <w:numId w:val="7"/>
-        </w:numPr>
-      </w:pPr>
-      <w:r>
-        <w:rPr>
-          <w:b/>
-          <w:bCs/>
-        </w:rPr>
-        <w:t>Tydzień 9: Wdrożenie na środowisko produkcyjne</w:t>
+        <w:t>Przygotowanie prezentacji na forum publicznym lub przed prowadzącym.</w:t>
       </w:r>
     </w:p>
     <w:p>
@@ -954,7 +1112,7 @@
         </w:numPr>
       </w:pPr>
       <w:r>
-        <w:t>Wdrożenie aplikacji na serwer produkcyjny oraz konfiguracja domeny.</w:t>
+        <w:t>Omówienie poszczególnych etapów projektu, prezentacja osiągniętych wyników oraz dokumentacji projektu.</w:t>
       </w:r>
     </w:p>
     <w:p>
@@ -965,15 +1123,65 @@
         </w:numPr>
       </w:pPr>
       <w:r>
-        <w:t>Ostateczne testy przed publikacją.</w:t>
-      </w:r>
-    </w:p>
-    <w:p>
-      <w:pPr>
+        <w:t>Zaliczenie projektu</w:t>
+      </w:r>
+      <w:r>
+        <w:t xml:space="preserve"> na 5 </w:t>
+      </w:r>
+      <w:r>
+        <w:rPr>
+          <mc:AlternateContent>
+            <mc:Choice Requires="w16se"/>
+            <mc:Fallback>
+              <w:rFonts w:ascii="Segoe UI Emoji" w:eastAsia="Segoe UI Emoji" w:hAnsi="Segoe UI Emoji" w:cs="Segoe UI Emoji"/>
+            </mc:Fallback>
+          </mc:AlternateContent>
+        </w:rPr>
+        <mc:AlternateContent>
+          <mc:Choice Requires="w16se">
+            <w16se:symEx w16se:font="Segoe UI Emoji" w16se:char="1F60A"/>
+          </mc:Choice>
+          <mc:Fallback>
+            <w:t>😊</w:t>
+          </mc:Fallback>
+        </mc:AlternateContent>
+      </w:r>
+    </w:p>
+    <w:p>
+      <w:pPr>
+        <w:rPr>
+          <w:b/>
+          <w:bCs/>
+        </w:rPr>
+      </w:pPr>
+    </w:p>
+    <w:p>
+      <w:pPr>
+        <w:rPr>
+          <w:b/>
+          <w:bCs/>
+        </w:rPr>
+      </w:pPr>
+    </w:p>
+    <w:p>
+      <w:pPr>
+        <w:rPr>
+          <w:b/>
+          <w:bCs/>
+        </w:rPr>
+      </w:pPr>
+    </w:p>
+    <w:p>
+      <w:pPr>
+        <w:pStyle w:val="Akapitzlist"/>
         <w:numPr>
           <w:ilvl w:val="0"/>
-          <w:numId w:val="7"/>
+          <w:numId w:val="1"/>
         </w:numPr>
+        <w:rPr>
+          <w:b/>
+          <w:bCs/>
+        </w:rPr>
       </w:pPr>
       <w:r>
         <w:rPr>
@@ -981,69 +1189,6 @@
           <w:bCs/>
         </w:rPr>
         <w:lastRenderedPageBreak/>
-        <w:t>Tydzień 10: Prezentacja projektu</w:t>
-      </w:r>
-    </w:p>
-    <w:p>
-      <w:pPr>
-        <w:numPr>
-          <w:ilvl w:val="1"/>
-          <w:numId w:val="7"/>
-        </w:numPr>
-      </w:pPr>
-      <w:r>
-        <w:t>Przygotowanie prezentacji na forum publicznym lub przed prowadzącym.</w:t>
-      </w:r>
-    </w:p>
-    <w:p>
-      <w:pPr>
-        <w:numPr>
-          <w:ilvl w:val="1"/>
-          <w:numId w:val="7"/>
-        </w:numPr>
-      </w:pPr>
-      <w:r>
-        <w:t>Omówienie poszczególnych etapów projektu, prezentacja osiągniętych wyników oraz dokumentacji projektu.</w:t>
-      </w:r>
-    </w:p>
-    <w:p>
-      <w:pPr>
-        <w:numPr>
-          <w:ilvl w:val="1"/>
-          <w:numId w:val="7"/>
-        </w:numPr>
-      </w:pPr>
-      <w:r>
-        <w:t>Zaliczenie projektu.</w:t>
-      </w:r>
-    </w:p>
-    <w:p>
-      <w:pPr>
-        <w:rPr>
-          <w:b/>
-          <w:bCs/>
-        </w:rPr>
-      </w:pPr>
-    </w:p>
-    <w:p>
-      <w:pPr>
-        <w:rPr>
-          <w:b/>
-          <w:bCs/>
-        </w:rPr>
-      </w:pPr>
-      <w:r>
-        <w:rPr>
-          <w:b/>
-          <w:bCs/>
-        </w:rPr>
-        <w:t>5.</w:t>
-      </w:r>
-      <w:r>
-        <w:rPr>
-          <w:b/>
-          <w:bCs/>
-        </w:rPr>
         <w:t>Kosztorys</w:t>
       </w:r>
     </w:p>
@@ -1975,6 +2120,7 @@
           </w:tcPr>
           <w:p>
             <w:pPr>
+              <w:keepNext/>
               <w:spacing w:after="0" w:line="240" w:lineRule="auto"/>
               <w:rPr>
                 <w:rFonts w:ascii="Aptos Narrow" w:eastAsia="Times New Roman" w:hAnsi="Aptos Narrow" w:cs="Times New Roman"/>
@@ -2004,15 +2150,30 @@
     </w:tbl>
     <w:p>
       <w:pPr>
-        <w:rPr>
-          <w:b/>
-          <w:bCs/>
-        </w:rPr>
-      </w:pPr>
+        <w:pStyle w:val="Legenda"/>
+        <w:rPr>
+          <w:b/>
+          <w:bCs/>
+        </w:rPr>
+      </w:pPr>
+      <w:r>
+        <w:t xml:space="preserve">Tabela </w:t>
+      </w:r>
+      <w:fldSimple w:instr=" SEQ Tabela \* ARABIC ">
+        <w:r>
+          <w:rPr>
+            <w:noProof/>
+          </w:rPr>
+          <w:t>1</w:t>
+        </w:r>
+      </w:fldSimple>
+      <w:r>
+        <w:t>. Koszt stworzenia sklepu internetowego</w:t>
+      </w:r>
     </w:p>
     <w:tbl>
       <w:tblPr>
-        <w:tblW w:w="7020" w:type="dxa"/>
+        <w:tblW w:w="7070" w:type="dxa"/>
         <w:tblCellMar>
           <w:left w:w="70" w:type="dxa"/>
           <w:right w:w="70" w:type="dxa"/>
@@ -2020,17 +2181,17 @@
         <w:tblLook w:val="04A0" w:firstRow="1" w:lastRow="0" w:firstColumn="1" w:lastColumn="0" w:noHBand="0" w:noVBand="1"/>
       </w:tblPr>
       <w:tblGrid>
-        <w:gridCol w:w="2660"/>
-        <w:gridCol w:w="2120"/>
-        <w:gridCol w:w="2240"/>
+        <w:gridCol w:w="2679"/>
+        <w:gridCol w:w="2135"/>
+        <w:gridCol w:w="2256"/>
       </w:tblGrid>
       <w:tr>
         <w:trPr>
-          <w:trHeight w:val="300"/>
+          <w:trHeight w:val="349"/>
         </w:trPr>
         <w:tc>
           <w:tcPr>
-            <w:tcW w:w="2660" w:type="dxa"/>
+            <w:tcW w:w="2679" w:type="dxa"/>
             <w:tcBorders>
               <w:top w:val="single" w:sz="4" w:space="0" w:color="auto"/>
               <w:left w:val="single" w:sz="4" w:space="0" w:color="auto"/>
@@ -2071,7 +2232,7 @@
         </w:tc>
         <w:tc>
           <w:tcPr>
-            <w:tcW w:w="2120" w:type="dxa"/>
+            <w:tcW w:w="2135" w:type="dxa"/>
             <w:tcBorders>
               <w:top w:val="single" w:sz="4" w:space="0" w:color="auto"/>
               <w:left w:val="nil"/>
@@ -2106,19 +2267,7 @@
                 <w:lang w:eastAsia="pl-PL"/>
                 <w14:ligatures w14:val="none"/>
               </w:rPr>
-              <w:t xml:space="preserve">koszt  </w:t>
-            </w:r>
-            <w:r>
-              <w:rPr>
-                <w:rFonts w:ascii="Aptos Narrow" w:eastAsia="Times New Roman" w:hAnsi="Aptos Narrow" w:cs="Times New Roman"/>
-                <w:b/>
-                <w:bCs/>
-                <w:color w:val="0E2841"/>
-                <w:kern w:val="0"/>
-                <w:lang w:eastAsia="pl-PL"/>
-                <w14:ligatures w14:val="none"/>
-              </w:rPr>
-              <w:t>mies</w:t>
+              <w:t>koszt  mies</w:t>
             </w:r>
             <w:r>
               <w:rPr>
@@ -2136,7 +2285,7 @@
         </w:tc>
         <w:tc>
           <w:tcPr>
-            <w:tcW w:w="2240" w:type="dxa"/>
+            <w:tcW w:w="2256" w:type="dxa"/>
             <w:tcBorders>
               <w:top w:val="single" w:sz="4" w:space="0" w:color="auto"/>
               <w:left w:val="nil"/>
@@ -2178,11 +2327,11 @@
       </w:tr>
       <w:tr>
         <w:trPr>
-          <w:trHeight w:val="300"/>
+          <w:trHeight w:val="349"/>
         </w:trPr>
         <w:tc>
           <w:tcPr>
-            <w:tcW w:w="2660" w:type="dxa"/>
+            <w:tcW w:w="2679" w:type="dxa"/>
             <w:tcBorders>
               <w:top w:val="nil"/>
               <w:left w:val="single" w:sz="4" w:space="0" w:color="auto"/>
@@ -2221,7 +2370,7 @@
         </w:tc>
         <w:tc>
           <w:tcPr>
-            <w:tcW w:w="2120" w:type="dxa"/>
+            <w:tcW w:w="2135" w:type="dxa"/>
             <w:tcBorders>
               <w:top w:val="nil"/>
               <w:left w:val="nil"/>
@@ -2259,7 +2408,7 @@
         </w:tc>
         <w:tc>
           <w:tcPr>
-            <w:tcW w:w="2240" w:type="dxa"/>
+            <w:tcW w:w="2256" w:type="dxa"/>
             <w:tcBorders>
               <w:top w:val="nil"/>
               <w:left w:val="nil"/>
@@ -2297,11 +2446,11 @@
       </w:tr>
       <w:tr>
         <w:trPr>
-          <w:trHeight w:val="300"/>
+          <w:trHeight w:val="349"/>
         </w:trPr>
         <w:tc>
           <w:tcPr>
-            <w:tcW w:w="2660" w:type="dxa"/>
+            <w:tcW w:w="2679" w:type="dxa"/>
             <w:tcBorders>
               <w:top w:val="nil"/>
               <w:left w:val="single" w:sz="4" w:space="0" w:color="auto"/>
@@ -2338,7 +2487,7 @@
         </w:tc>
         <w:tc>
           <w:tcPr>
-            <w:tcW w:w="2120" w:type="dxa"/>
+            <w:tcW w:w="2135" w:type="dxa"/>
             <w:tcBorders>
               <w:top w:val="nil"/>
               <w:left w:val="nil"/>
@@ -2376,7 +2525,7 @@
         </w:tc>
         <w:tc>
           <w:tcPr>
-            <w:tcW w:w="2240" w:type="dxa"/>
+            <w:tcW w:w="2256" w:type="dxa"/>
             <w:tcBorders>
               <w:top w:val="nil"/>
               <w:left w:val="nil"/>
@@ -2414,11 +2563,11 @@
       </w:tr>
       <w:tr>
         <w:trPr>
-          <w:trHeight w:val="300"/>
+          <w:trHeight w:val="349"/>
         </w:trPr>
         <w:tc>
           <w:tcPr>
-            <w:tcW w:w="2660" w:type="dxa"/>
+            <w:tcW w:w="2679" w:type="dxa"/>
             <w:tcBorders>
               <w:top w:val="nil"/>
               <w:left w:val="single" w:sz="4" w:space="0" w:color="auto"/>
@@ -2459,7 +2608,7 @@
         </w:tc>
         <w:tc>
           <w:tcPr>
-            <w:tcW w:w="2120" w:type="dxa"/>
+            <w:tcW w:w="2135" w:type="dxa"/>
             <w:tcBorders>
               <w:top w:val="nil"/>
               <w:left w:val="nil"/>
@@ -2500,7 +2649,7 @@
         </w:tc>
         <w:tc>
           <w:tcPr>
-            <w:tcW w:w="2240" w:type="dxa"/>
+            <w:tcW w:w="2256" w:type="dxa"/>
             <w:tcBorders>
               <w:top w:val="nil"/>
               <w:left w:val="nil"/>
@@ -2514,6 +2663,7 @@
           </w:tcPr>
           <w:p>
             <w:pPr>
+              <w:keepNext/>
               <w:spacing w:after="0" w:line="240" w:lineRule="auto"/>
               <w:rPr>
                 <w:rFonts w:ascii="Aptos Narrow" w:eastAsia="Times New Roman" w:hAnsi="Aptos Narrow" w:cs="Times New Roman"/>
@@ -2543,11 +2693,420 @@
     </w:tbl>
     <w:p>
       <w:pPr>
-        <w:rPr>
-          <w:b/>
-          <w:bCs/>
-        </w:rPr>
-      </w:pPr>
+        <w:pStyle w:val="Legenda"/>
+      </w:pPr>
+      <w:r>
+        <w:t xml:space="preserve">Tabela </w:t>
+      </w:r>
+      <w:fldSimple w:instr=" SEQ Tabela \* ARABIC ">
+        <w:r>
+          <w:rPr>
+            <w:noProof/>
+          </w:rPr>
+          <w:t>2</w:t>
+        </w:r>
+      </w:fldSimple>
+      <w:r>
+        <w:t>. Koszt utrzymania sklepu internetowego</w:t>
+      </w:r>
+    </w:p>
+    <w:p/>
+    <w:p/>
+    <w:p>
+      <w:pPr>
+        <w:pStyle w:val="Akapitzlist"/>
+        <w:numPr>
+          <w:ilvl w:val="0"/>
+          <w:numId w:val="1"/>
+        </w:numPr>
+        <w:rPr>
+          <w:b/>
+          <w:bCs/>
+        </w:rPr>
+      </w:pPr>
+      <w:r>
+        <w:rPr>
+          <w:b/>
+          <w:bCs/>
+        </w:rPr>
+        <w:t>Diagram UML/Baza danych</w:t>
+      </w:r>
+    </w:p>
+    <w:p>
+      <w:pPr>
+        <w:ind w:left="360"/>
+      </w:pPr>
+      <w:r>
+        <w:t xml:space="preserve">         </w:t>
+      </w:r>
+      <w:r>
+        <w:t>6.1. Diagram UML</w:t>
+      </w:r>
+    </w:p>
+    <w:p>
+      <w:pPr>
+        <w:pStyle w:val="Akapitzlist"/>
+        <w:jc w:val="center"/>
+        <w:rPr>
+          <w:b/>
+          <w:bCs/>
+        </w:rPr>
+      </w:pPr>
+      <w:r>
+        <w:rPr>
+          <w:noProof/>
+        </w:rPr>
+        <mc:AlternateContent>
+          <mc:Choice Requires="wps">
+            <w:drawing>
+              <wp:anchor distT="0" distB="0" distL="114300" distR="114300" simplePos="0" relativeHeight="251660288" behindDoc="1" locked="0" layoutInCell="1" allowOverlap="1" wp14:anchorId="06A3EEC7" wp14:editId="197754EC">
+                <wp:simplePos x="0" y="0"/>
+                <wp:positionH relativeFrom="column">
+                  <wp:posOffset>-899795</wp:posOffset>
+                </wp:positionH>
+                <wp:positionV relativeFrom="paragraph">
+                  <wp:posOffset>1828800</wp:posOffset>
+                </wp:positionV>
+                <wp:extent cx="7553960" cy="635"/>
+                <wp:effectExtent l="0" t="0" r="0" b="0"/>
+                <wp:wrapTight wrapText="bothSides">
+                  <wp:wrapPolygon edited="0">
+                    <wp:start x="0" y="0"/>
+                    <wp:lineTo x="0" y="21600"/>
+                    <wp:lineTo x="21600" y="21600"/>
+                    <wp:lineTo x="21600" y="0"/>
+                  </wp:wrapPolygon>
+                </wp:wrapTight>
+                <wp:docPr id="260184232" name="Pole tekstowe 1"/>
+                <wp:cNvGraphicFramePr/>
+                <a:graphic xmlns:a="http://schemas.openxmlformats.org/drawingml/2006/main">
+                  <a:graphicData uri="http://schemas.microsoft.com/office/word/2010/wordprocessingShape">
+                    <wps:wsp>
+                      <wps:cNvSpPr txBox="1"/>
+                      <wps:spPr>
+                        <a:xfrm>
+                          <a:off x="0" y="0"/>
+                          <a:ext cx="7553960" cy="635"/>
+                        </a:xfrm>
+                        <a:prstGeom prst="rect">
+                          <a:avLst/>
+                        </a:prstGeom>
+                        <a:solidFill>
+                          <a:prstClr val="white"/>
+                        </a:solidFill>
+                        <a:ln>
+                          <a:noFill/>
+                        </a:ln>
+                      </wps:spPr>
+                      <wps:txbx>
+                        <w:txbxContent>
+                          <w:p>
+                            <w:pPr>
+                              <w:pStyle w:val="Legenda"/>
+                              <w:rPr>
+                                <w:noProof/>
+                                <w:sz w:val="22"/>
+                                <w:szCs w:val="22"/>
+                              </w:rPr>
+                            </w:pPr>
+                            <w:r>
+                              <w:t xml:space="preserve">Rysunek </w:t>
+                            </w:r>
+                            <w:fldSimple w:instr=" SEQ Rysunek \* ARABIC ">
+                              <w:r>
+                                <w:rPr>
+                                  <w:noProof/>
+                                </w:rPr>
+                                <w:t>1</w:t>
+                              </w:r>
+                            </w:fldSimple>
+                            <w:r>
+                              <w:t>. Diagram UML</w:t>
+                            </w:r>
+                          </w:p>
+                        </w:txbxContent>
+                      </wps:txbx>
+                      <wps:bodyPr rot="0" spcFirstLastPara="0" vertOverflow="overflow" horzOverflow="overflow" vert="horz" wrap="square" lIns="0" tIns="0" rIns="0" bIns="0" numCol="1" spcCol="0" rtlCol="0" fromWordArt="0" anchor="t" anchorCtr="0" forceAA="0" compatLnSpc="1">
+                        <a:prstTxWarp prst="textNoShape">
+                          <a:avLst/>
+                        </a:prstTxWarp>
+                        <a:spAutoFit/>
+                      </wps:bodyPr>
+                    </wps:wsp>
+                  </a:graphicData>
+                </a:graphic>
+              </wp:anchor>
+            </w:drawing>
+          </mc:Choice>
+          <mc:Fallback>
+            <w:pict>
+              <v:shapetype w14:anchorId="06A3EEC7" id="_x0000_t202" coordsize="21600,21600" o:spt="202" path="m,l,21600r21600,l21600,xe">
+                <v:stroke joinstyle="miter"/>
+                <v:path gradientshapeok="t" o:connecttype="rect"/>
+              </v:shapetype>
+              <v:shape id="Pole tekstowe 1" o:spid="_x0000_s1026" type="#_x0000_t202" style="position:absolute;left:0;text-align:left;margin-left:-70.85pt;margin-top:2in;width:594.8pt;height:.05pt;z-index:-251656192;visibility:visible;mso-wrap-style:square;mso-wrap-distance-left:9pt;mso-wrap-distance-top:0;mso-wrap-distance-right:9pt;mso-wrap-distance-bottom:0;mso-position-horizontal:absolute;mso-position-horizontal-relative:text;mso-position-vertical:absolute;mso-position-vertical-relative:text;v-text-anchor:top" o:gfxdata="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" stroked="f">
+                <v:textbox style="mso-fit-shape-to-text:t" inset="0,0,0,0">
+                  <w:txbxContent>
+                    <w:p>
+                      <w:pPr>
+                        <w:pStyle w:val="Legenda"/>
+                        <w:rPr>
+                          <w:noProof/>
+                          <w:sz w:val="22"/>
+                          <w:szCs w:val="22"/>
+                        </w:rPr>
+                      </w:pPr>
+                      <w:r>
+                        <w:t xml:space="preserve">Rysunek </w:t>
+                      </w:r>
+                      <w:fldSimple w:instr=" SEQ Rysunek \* ARABIC ">
+                        <w:r>
+                          <w:rPr>
+                            <w:noProof/>
+                          </w:rPr>
+                          <w:t>1</w:t>
+                        </w:r>
+                      </w:fldSimple>
+                      <w:r>
+                        <w:t>. Diagram UML</w:t>
+                      </w:r>
+                    </w:p>
+                  </w:txbxContent>
+                </v:textbox>
+                <w10:wrap type="tight"/>
+              </v:shape>
+            </w:pict>
+          </mc:Fallback>
+        </mc:AlternateContent>
+      </w:r>
+      <w:r>
+        <w:rPr>
+          <w:noProof/>
+        </w:rPr>
+        <w:drawing>
+          <wp:anchor distT="0" distB="0" distL="114300" distR="114300" simplePos="0" relativeHeight="251658240" behindDoc="1" locked="0" layoutInCell="1" allowOverlap="1" wp14:anchorId="3D333ABC" wp14:editId="279A6C59">
+            <wp:simplePos x="0" y="0"/>
+            <wp:positionH relativeFrom="page">
+              <wp:align>left</wp:align>
+            </wp:positionH>
+            <wp:positionV relativeFrom="paragraph">
+              <wp:posOffset>260169</wp:posOffset>
+            </wp:positionV>
+            <wp:extent cx="7554504" cy="1511935"/>
+            <wp:effectExtent l="0" t="0" r="8890" b="0"/>
+            <wp:wrapTight wrapText="bothSides">
+              <wp:wrapPolygon edited="0">
+                <wp:start x="0" y="0"/>
+                <wp:lineTo x="0" y="21228"/>
+                <wp:lineTo x="21571" y="21228"/>
+                <wp:lineTo x="21571" y="0"/>
+                <wp:lineTo x="0" y="0"/>
+              </wp:wrapPolygon>
+            </wp:wrapTight>
+            <wp:docPr id="1889183533" name="Obraz 1"/>
+            <wp:cNvGraphicFramePr>
+              <a:graphicFrameLocks xmlns:a="http://schemas.openxmlformats.org/drawingml/2006/main" noChangeAspect="1"/>
+            </wp:cNvGraphicFramePr>
+            <a:graphic xmlns:a="http://schemas.openxmlformats.org/drawingml/2006/main">
+              <a:graphicData uri="http://schemas.openxmlformats.org/drawingml/2006/picture">
+                <pic:pic xmlns:pic="http://schemas.openxmlformats.org/drawingml/2006/picture">
+                  <pic:nvPicPr>
+                    <pic:cNvPr id="0" name="Picture 1"/>
+                    <pic:cNvPicPr>
+                      <a:picLocks noChangeAspect="1" noChangeArrowheads="1"/>
+                    </pic:cNvPicPr>
+                  </pic:nvPicPr>
+                  <pic:blipFill>
+                    <a:blip r:embed="rId5" cstate="print">
+                      <a:extLst>
+                        <a:ext uri="{28A0092B-C50C-407E-A947-70E740481C1C}">
+                          <a14:useLocalDpi xmlns:a14="http://schemas.microsoft.com/office/drawing/2010/main" val="0"/>
+                        </a:ext>
+                      </a:extLst>
+                    </a:blip>
+                    <a:srcRect/>
+                    <a:stretch>
+                      <a:fillRect/>
+                    </a:stretch>
+                  </pic:blipFill>
+                  <pic:spPr bwMode="auto">
+                    <a:xfrm>
+                      <a:off x="0" y="0"/>
+                      <a:ext cx="7554504" cy="1511935"/>
+                    </a:xfrm>
+                    <a:prstGeom prst="rect">
+                      <a:avLst/>
+                    </a:prstGeom>
+                    <a:noFill/>
+                    <a:ln>
+                      <a:noFill/>
+                    </a:ln>
+                  </pic:spPr>
+                </pic:pic>
+              </a:graphicData>
+            </a:graphic>
+            <wp14:sizeRelH relativeFrom="margin">
+              <wp14:pctWidth>0</wp14:pctWidth>
+            </wp14:sizeRelH>
+          </wp:anchor>
+        </w:drawing>
+      </w:r>
+    </w:p>
+    <w:p>
+      <w:pPr>
+        <w:ind w:left="360"/>
+      </w:pPr>
+      <w:r>
+        <w:t xml:space="preserve">         </w:t>
+      </w:r>
+    </w:p>
+    <w:p>
+      <w:pPr>
+        <w:ind w:left="360"/>
+      </w:pPr>
+    </w:p>
+    <w:p>
+      <w:pPr>
+        <w:ind w:left="360"/>
+      </w:pPr>
+    </w:p>
+    <w:p>
+      <w:pPr>
+        <w:ind w:left="360"/>
+      </w:pPr>
+    </w:p>
+    <w:p>
+      <w:pPr>
+        <w:ind w:left="360"/>
+      </w:pPr>
+    </w:p>
+    <w:p>
+      <w:pPr>
+        <w:ind w:left="360"/>
+      </w:pPr>
+    </w:p>
+    <w:p>
+      <w:pPr>
+        <w:ind w:left="360"/>
+      </w:pPr>
+    </w:p>
+    <w:p>
+      <w:pPr>
+        <w:ind w:left="360"/>
+      </w:pPr>
+    </w:p>
+    <w:p>
+      <w:pPr>
+        <w:ind w:left="360"/>
+      </w:pPr>
+    </w:p>
+    <w:p>
+      <w:pPr>
+        <w:ind w:left="360"/>
+      </w:pPr>
+    </w:p>
+    <w:p>
+      <w:pPr>
+        <w:ind w:left="360"/>
+      </w:pPr>
+      <w:r>
+        <w:t>6.</w:t>
+      </w:r>
+      <w:r>
+        <w:t>2</w:t>
+      </w:r>
+      <w:r>
+        <w:t xml:space="preserve">. Diagram </w:t>
+      </w:r>
+      <w:r>
+        <w:t>bazy danych</w:t>
+      </w:r>
+    </w:p>
+    <w:p/>
+    <w:p>
+      <w:pPr>
+        <w:pStyle w:val="Akapitzlist"/>
+        <w:keepNext/>
+        <w:jc w:val="center"/>
+      </w:pPr>
+      <w:r>
+        <w:rPr>
+          <w:b/>
+          <w:bCs/>
+          <w:noProof/>
+        </w:rPr>
+        <w:drawing>
+          <wp:inline distT="0" distB="0" distL="0" distR="0" wp14:anchorId="2AA4BCC3" wp14:editId="713F61DE">
+            <wp:extent cx="4147457" cy="6491150"/>
+            <wp:effectExtent l="0" t="0" r="5715" b="5080"/>
+            <wp:docPr id="709064454" name="Obraz 2"/>
+            <wp:cNvGraphicFramePr>
+              <a:graphicFrameLocks xmlns:a="http://schemas.openxmlformats.org/drawingml/2006/main" noChangeAspect="1"/>
+            </wp:cNvGraphicFramePr>
+            <a:graphic xmlns:a="http://schemas.openxmlformats.org/drawingml/2006/main">
+              <a:graphicData uri="http://schemas.openxmlformats.org/drawingml/2006/picture">
+                <pic:pic xmlns:pic="http://schemas.openxmlformats.org/drawingml/2006/picture">
+                  <pic:nvPicPr>
+                    <pic:cNvPr id="0" name="Picture 2"/>
+                    <pic:cNvPicPr>
+                      <a:picLocks noChangeAspect="1" noChangeArrowheads="1"/>
+                    </pic:cNvPicPr>
+                  </pic:nvPicPr>
+                  <pic:blipFill>
+                    <a:blip r:embed="rId6" cstate="print">
+                      <a:extLst>
+                        <a:ext uri="{28A0092B-C50C-407E-A947-70E740481C1C}">
+                          <a14:useLocalDpi xmlns:a14="http://schemas.microsoft.com/office/drawing/2010/main" val="0"/>
+                        </a:ext>
+                      </a:extLst>
+                    </a:blip>
+                    <a:srcRect/>
+                    <a:stretch>
+                      <a:fillRect/>
+                    </a:stretch>
+                  </pic:blipFill>
+                  <pic:spPr bwMode="auto">
+                    <a:xfrm>
+                      <a:off x="0" y="0"/>
+                      <a:ext cx="4152747" cy="6499430"/>
+                    </a:xfrm>
+                    <a:prstGeom prst="rect">
+                      <a:avLst/>
+                    </a:prstGeom>
+                    <a:noFill/>
+                    <a:ln>
+                      <a:noFill/>
+                    </a:ln>
+                  </pic:spPr>
+                </pic:pic>
+              </a:graphicData>
+            </a:graphic>
+          </wp:inline>
+        </w:drawing>
+      </w:r>
+    </w:p>
+    <w:p>
+      <w:pPr>
+        <w:pStyle w:val="Legenda"/>
+        <w:rPr>
+          <w:b/>
+          <w:bCs/>
+        </w:rPr>
+      </w:pPr>
+      <w:r>
+        <w:t xml:space="preserve">Rysunek </w:t>
+      </w:r>
+      <w:fldSimple w:instr=" SEQ Rysunek \* ARABIC ">
+        <w:r>
+          <w:rPr>
+            <w:noProof/>
+          </w:rPr>
+          <w:t>2</w:t>
+        </w:r>
+      </w:fldSimple>
+      <w:r>
+        <w:t>. Diagram bazy danych</w:t>
+      </w:r>
     </w:p>
     <w:sectPr>
       <w:pgSz w:w="11906" w:h="16838"/>
@@ -4453,6 +5012,25 @@
       <w:spacing w:val="5"/>
     </w:rPr>
   </w:style>
+  <w:style w:type="paragraph" w:styleId="Legenda">
+    <w:name w:val="caption"/>
+    <w:basedOn w:val="Normalny"/>
+    <w:next w:val="Normalny"/>
+    <w:uiPriority w:val="35"/>
+    <w:unhideWhenUsed/>
+    <w:qFormat/>
+    <w:rsid w:val="00427513"/>
+    <w:pPr>
+      <w:spacing w:after="200" w:line="240" w:lineRule="auto"/>
+    </w:pPr>
+    <w:rPr>
+      <w:i/>
+      <w:iCs/>
+      <w:color w:val="0E2841" w:themeColor="text2"/>
+      <w:sz w:val="18"/>
+      <w:szCs w:val="18"/>
+    </w:rPr>
+  </w:style>
 </w:styles>
 </file>
 

</xml_diff>